<commit_message>
Test on Committing Code
polish the setup instruction
</commit_message>
<xml_diff>
--- a/Repository Setup.docx
+++ b/Repository Setup.docx
@@ -210,7 +210,23 @@
           <w:rFonts w:ascii="Century Gothic" w:hAnsi="Century Gothic"/>
           <w:sz w:val="24"/>
         </w:rPr>
-        <w:t>Click “Add” button on the left up corner, and click “Clone”:</w:t>
+        <w:t xml:space="preserve">Click “Add” button on the left </w:t>
+      </w:r>
+      <w:r>
+        <w:rPr>
+          <w:rFonts w:ascii="Century Gothic" w:hAnsi="Century Gothic"/>
+          <w:sz w:val="24"/>
+        </w:rPr>
+        <w:t>top</w:t>
+      </w:r>
+      <w:bookmarkStart w:id="0" w:name="_GoBack"/>
+      <w:bookmarkEnd w:id="0"/>
+      <w:r>
+        <w:rPr>
+          <w:rFonts w:ascii="Century Gothic" w:hAnsi="Century Gothic"/>
+          <w:sz w:val="24"/>
+        </w:rPr>
+        <w:t xml:space="preserve"> corner, and click “Clone”:</w:t>
       </w:r>
     </w:p>
     <w:p>
@@ -421,8 +437,6 @@
         </w:rPr>
         <w:t>lf keep track of code evolution, and click “Commit to master”</w:t>
       </w:r>
-      <w:bookmarkStart w:id="0" w:name="_GoBack"/>
-      <w:bookmarkEnd w:id="0"/>
     </w:p>
     <w:sectPr>
       <w:pgSz w:w="12240" w:h="15840"/>

</xml_diff>

<commit_message>
Add Initial Risk Management Code
Mei Li
</commit_message>
<xml_diff>
--- a/Repository Setup.docx
+++ b/Repository Setup.docx
@@ -420,6 +420,85 @@
           <w:sz w:val="24"/>
         </w:rPr>
         <w:t>lf keep track of code evolution, and click “Commit to master”</w:t>
+      </w:r>
+      <w:r>
+        <w:rPr>
+          <w:rFonts w:ascii="Century Gothic" w:hAnsi="Century Gothic"/>
+          <w:sz w:val="24"/>
+        </w:rPr>
+        <w:t>. You will see the following screen:</w:t>
+      </w:r>
+    </w:p>
+    <w:p>
+      <w:pPr>
+        <w:rPr>
+          <w:rFonts w:ascii="Century Gothic" w:hAnsi="Century Gothic"/>
+          <w:sz w:val="24"/>
+        </w:rPr>
+      </w:pPr>
+      <w:r>
+        <w:rPr>
+          <w:noProof/>
+          <w:bdr w:val="single" w:sz="4" w:space="0" w:color="auto"/>
+        </w:rPr>
+        <w:lastRenderedPageBreak/>
+        <w:drawing>
+          <wp:inline distT="0" distB="0" distL="0" distR="0" wp14:anchorId="7AD66555" wp14:editId="0DFA75BA">
+            <wp:extent cx="5943600" cy="3980180"/>
+            <wp:effectExtent l="0" t="0" r="0" b="1270"/>
+            <wp:docPr id="4" name="Picture 4"/>
+            <wp:cNvGraphicFramePr>
+              <a:graphicFrameLocks xmlns:a="http://schemas.openxmlformats.org/drawingml/2006/main" noChangeAspect="1"/>
+            </wp:cNvGraphicFramePr>
+            <a:graphic xmlns:a="http://schemas.openxmlformats.org/drawingml/2006/main">
+              <a:graphicData uri="http://schemas.openxmlformats.org/drawingml/2006/picture">
+                <pic:pic xmlns:pic="http://schemas.openxmlformats.org/drawingml/2006/picture">
+                  <pic:nvPicPr>
+                    <pic:cNvPr id="0" name=""/>
+                    <pic:cNvPicPr/>
+                  </pic:nvPicPr>
+                  <pic:blipFill>
+                    <a:blip r:embed="rId10"/>
+                    <a:stretch>
+                      <a:fillRect/>
+                    </a:stretch>
+                  </pic:blipFill>
+                  <pic:spPr>
+                    <a:xfrm>
+                      <a:off x="0" y="0"/>
+                      <a:ext cx="5943600" cy="3980180"/>
+                    </a:xfrm>
+                    <a:prstGeom prst="rect">
+                      <a:avLst/>
+                    </a:prstGeom>
+                  </pic:spPr>
+                </pic:pic>
+              </a:graphicData>
+            </a:graphic>
+          </wp:inline>
+        </w:drawing>
+      </w:r>
+    </w:p>
+    <w:p>
+      <w:pPr>
+        <w:rPr>
+          <w:rFonts w:ascii="Century Gothic" w:hAnsi="Century Gothic"/>
+          <w:sz w:val="24"/>
+        </w:rPr>
+      </w:pPr>
+      <w:r>
+        <w:rPr>
+          <w:rFonts w:ascii="Century Gothic" w:hAnsi="Century Gothic"/>
+          <w:sz w:val="24"/>
+        </w:rPr>
+        <w:t>Click the “Sync” button on the up right corner so your change will be synced to Github remote repository, so that other contributors wil</w:t>
+      </w:r>
+      <w:r>
+        <w:rPr>
+          <w:rFonts w:ascii="Century Gothic" w:hAnsi="Century Gothic"/>
+          <w:sz w:val="24"/>
+        </w:rPr>
+        <w:t>l get your change going forward.</w:t>
       </w:r>
       <w:bookmarkStart w:id="0" w:name="_GoBack"/>
       <w:bookmarkEnd w:id="0"/>

</xml_diff>